<commit_message>
adding The State of Linked Data - An Extensible Framework to Asses and Build Dataset Profiles
</commit_message>
<xml_diff>
--- a/Progress Reports CIFRE & Workplans/Doctoral School Letter of Extension.docx
+++ b/Progress Reports CIFRE & Workplans/Doctoral School Letter of Extension.docx
@@ -4,48 +4,90 @@
   <w:body>
     <w:p>
       <w:pPr>
-        <w:rPr>
-          <w:lang w:val="en-US"/>
-        </w:rPr>
-      </w:pPr>
-      <w:r>
-        <w:rPr>
-          <w:lang w:val="en-US"/>
-        </w:rPr>
-        <w:t>Dear,</w:t>
-      </w:r>
-    </w:p>
-    <w:p>
-      <w:pPr>
-        <w:rPr>
-          <w:lang w:val="en-US"/>
-        </w:rPr>
-      </w:pPr>
-    </w:p>
-    <w:p>
-      <w:pPr>
-        <w:rPr>
-          <w:lang w:val="en-US"/>
-        </w:rPr>
-      </w:pPr>
-      <w:r>
-        <w:rPr>
-          <w:lang w:val="en-US"/>
-        </w:rPr>
-        <w:t xml:space="preserve">I am writing this letter in order to ask for an exceptional extension of one year in order to be able to finish my doctorate degree. </w:t>
-      </w:r>
-    </w:p>
-    <w:p>
-      <w:pPr>
-        <w:rPr>
-          <w:lang w:val="en-US"/>
-        </w:rPr>
-      </w:pPr>
-      <w:r>
-        <w:rPr>
-          <w:lang w:val="en-US"/>
-        </w:rPr>
-        <w:t>The reason for this extension is that I have officially started my PhD on the 4</w:t>
+        <w:pStyle w:val="Default"/>
+        <w:jc w:val="center"/>
+      </w:pPr>
+      <w:r>
+        <w:rPr>
+          <w:noProof/>
+          <w:lang w:eastAsia="fr-FR"/>
+        </w:rPr>
+        <w:drawing>
+          <wp:inline distT="0" distB="0" distL="0" distR="0">
+            <wp:extent cx="2733675" cy="1285154"/>
+            <wp:effectExtent l="0" t="0" r="0" b="0"/>
+            <wp:docPr id="1" name="Picture 1" descr="http://upload.wikimedia.org/wikipedia/fr/b/b5/Eurecom.jpeg"/>
+            <wp:cNvGraphicFramePr>
+              <a:graphicFrameLocks xmlns:a="http://schemas.openxmlformats.org/drawingml/2006/main" noChangeAspect="1"/>
+            </wp:cNvGraphicFramePr>
+            <a:graphic xmlns:a="http://schemas.openxmlformats.org/drawingml/2006/main">
+              <a:graphicData uri="http://schemas.openxmlformats.org/drawingml/2006/picture">
+                <pic:pic xmlns:pic="http://schemas.openxmlformats.org/drawingml/2006/picture">
+                  <pic:nvPicPr>
+                    <pic:cNvPr id="0" name="Picture 1" descr="http://upload.wikimedia.org/wikipedia/fr/b/b5/Eurecom.jpeg"/>
+                    <pic:cNvPicPr>
+                      <a:picLocks noChangeAspect="1" noChangeArrowheads="1"/>
+                    </pic:cNvPicPr>
+                  </pic:nvPicPr>
+                  <pic:blipFill>
+                    <a:blip r:embed="rId5">
+                      <a:extLst>
+                        <a:ext uri="{28A0092B-C50C-407E-A947-70E740481C1C}">
+                          <a14:useLocalDpi xmlns:a14="http://schemas.microsoft.com/office/drawing/2010/main" val="0"/>
+                        </a:ext>
+                      </a:extLst>
+                    </a:blip>
+                    <a:srcRect/>
+                    <a:stretch>
+                      <a:fillRect/>
+                    </a:stretch>
+                  </pic:blipFill>
+                  <pic:spPr bwMode="auto">
+                    <a:xfrm>
+                      <a:off x="0" y="0"/>
+                      <a:ext cx="2733675" cy="1285154"/>
+                    </a:xfrm>
+                    <a:prstGeom prst="rect">
+                      <a:avLst/>
+                    </a:prstGeom>
+                    <a:noFill/>
+                    <a:ln>
+                      <a:noFill/>
+                    </a:ln>
+                  </pic:spPr>
+                </pic:pic>
+              </a:graphicData>
+            </a:graphic>
+          </wp:inline>
+        </w:drawing>
+      </w:r>
+    </w:p>
+    <w:p>
+      <w:r>
+        <w:t xml:space="preserve"> </w:t>
+      </w:r>
+    </w:p>
+    <w:p>
+      <w:pPr>
+        <w:rPr>
+          <w:sz w:val="23"/>
+          <w:szCs w:val="23"/>
+          <w:lang w:val="en-US"/>
+        </w:rPr>
+      </w:pPr>
+      <w:r>
+        <w:rPr>
+          <w:sz w:val="23"/>
+          <w:szCs w:val="23"/>
+          <w:lang w:val="en-US"/>
+        </w:rPr>
+        <w:t xml:space="preserve">Sophia Antipolis, </w:t>
+      </w:r>
+      <w:r>
+        <w:rPr>
+          <w:lang w:val="en-US"/>
+        </w:rPr>
+        <w:t>10</w:t>
       </w:r>
       <w:r>
         <w:rPr>
@@ -56,75 +98,219 @@
       </w:r>
       <w:r>
         <w:rPr>
-          <w:lang w:val="en-US"/>
-        </w:rPr>
-        <w:t xml:space="preserve"> of May 2012, which was at the end of the academic year 2011/2012. Registering the academic year 2014/2015 would qualify me to start my actual third year of the PhD.</w:t>
-      </w:r>
-    </w:p>
-    <w:p>
-      <w:pPr>
-        <w:rPr>
-          <w:lang w:val="en-US"/>
-        </w:rPr>
-      </w:pPr>
-      <w:r>
-        <w:rPr>
-          <w:lang w:val="en-US"/>
-        </w:rPr>
-        <w:t>I am expecting to finish on time with a planned defense data in June 2015.</w:t>
-      </w:r>
-    </w:p>
-    <w:p>
-      <w:pPr>
-        <w:rPr>
-          <w:lang w:val="en-US"/>
-        </w:rPr>
-      </w:pPr>
-      <w:r>
-        <w:rPr>
-          <w:lang w:val="en-US"/>
-        </w:rPr>
-        <w:t>I would appreciate you granting me this extension.</w:t>
-      </w:r>
-    </w:p>
-    <w:p>
-      <w:pPr>
-        <w:rPr>
-          <w:lang w:val="en-US"/>
-        </w:rPr>
-      </w:pPr>
-    </w:p>
-    <w:p>
-      <w:pPr>
-        <w:rPr>
-          <w:lang w:val="en-US"/>
-        </w:rPr>
-      </w:pPr>
-      <w:r>
-        <w:rPr>
-          <w:lang w:val="en-US"/>
-        </w:rPr>
-        <w:t>Best Regards</w:t>
-      </w:r>
-    </w:p>
-    <w:p>
-      <w:pPr>
-        <w:rPr>
-          <w:lang w:val="en-US"/>
-        </w:rPr>
-      </w:pPr>
-      <w:r>
-        <w:rPr>
-          <w:lang w:val="en-US"/>
-        </w:rPr>
-        <w:t>Ahmad Assaf</w:t>
+          <w:sz w:val="23"/>
+          <w:szCs w:val="23"/>
+          <w:lang w:val="en-US"/>
+        </w:rPr>
+        <w:t xml:space="preserve"> </w:t>
+      </w:r>
+      <w:r>
+        <w:rPr>
+          <w:sz w:val="23"/>
+          <w:szCs w:val="23"/>
+          <w:lang w:val="en-US"/>
+        </w:rPr>
+        <w:t>S</w:t>
+      </w:r>
+      <w:r>
+        <w:rPr>
+          <w:sz w:val="23"/>
+          <w:szCs w:val="23"/>
+          <w:lang w:val="en-US"/>
+        </w:rPr>
+        <w:t>eptembe</w:t>
+      </w:r>
+      <w:r>
+        <w:rPr>
+          <w:sz w:val="23"/>
+          <w:szCs w:val="23"/>
+          <w:lang w:val="en-US"/>
+        </w:rPr>
+        <w:t>r</w:t>
+      </w:r>
+      <w:r>
+        <w:rPr>
+          <w:sz w:val="23"/>
+          <w:szCs w:val="23"/>
+          <w:lang w:val="en-US"/>
+        </w:rPr>
+        <w:t xml:space="preserve"> 2014</w:t>
       </w:r>
       <w:bookmarkStart w:id="0" w:name="_GoBack"/>
       <w:bookmarkEnd w:id="0"/>
     </w:p>
+    <w:p>
+      <w:pPr>
+        <w:rPr>
+          <w:sz w:val="23"/>
+          <w:szCs w:val="23"/>
+          <w:lang w:val="en-US"/>
+        </w:rPr>
+      </w:pPr>
+    </w:p>
+    <w:p>
+      <w:pPr>
+        <w:jc w:val="center"/>
+        <w:rPr>
+          <w:b/>
+          <w:lang w:val="en-US"/>
+        </w:rPr>
+      </w:pPr>
+      <w:r>
+        <w:rPr>
+          <w:b/>
+          <w:sz w:val="23"/>
+          <w:szCs w:val="23"/>
+          <w:lang w:val="en-US"/>
+        </w:rPr>
+        <w:t xml:space="preserve">Authorization of a </w:t>
+      </w:r>
+      <w:r>
+        <w:rPr>
+          <w:b/>
+          <w:lang w:val="en-US"/>
+        </w:rPr>
+        <w:t>4</w:t>
+      </w:r>
+      <w:r>
+        <w:rPr>
+          <w:b/>
+          <w:vertAlign w:val="superscript"/>
+          <w:lang w:val="en-US"/>
+        </w:rPr>
+        <w:t>th</w:t>
+      </w:r>
+      <w:r>
+        <w:rPr>
+          <w:b/>
+          <w:sz w:val="23"/>
+          <w:szCs w:val="23"/>
+          <w:lang w:val="en-US"/>
+        </w:rPr>
+        <w:t xml:space="preserve"> Year Thesis Extension</w:t>
+      </w:r>
+    </w:p>
+    <w:p>
+      <w:pPr>
+        <w:rPr>
+          <w:lang w:val="en-US"/>
+        </w:rPr>
+      </w:pPr>
+    </w:p>
+    <w:p>
+      <w:pPr>
+        <w:rPr>
+          <w:lang w:val="en-US"/>
+        </w:rPr>
+      </w:pPr>
+      <w:r>
+        <w:rPr>
+          <w:lang w:val="en-US"/>
+        </w:rPr>
+        <w:t xml:space="preserve">I am writing this letter in order to ask for an exceptional extension of one year in order to be able to finish my doctorate degree. </w:t>
+      </w:r>
+    </w:p>
+    <w:p>
+      <w:pPr>
+        <w:rPr>
+          <w:lang w:val="en-US"/>
+        </w:rPr>
+      </w:pPr>
+      <w:r>
+        <w:rPr>
+          <w:lang w:val="en-US"/>
+        </w:rPr>
+        <w:t>The reason for this extension is that I have officially started my PhD on the 4</w:t>
+      </w:r>
+      <w:r>
+        <w:rPr>
+          <w:vertAlign w:val="superscript"/>
+          <w:lang w:val="en-US"/>
+        </w:rPr>
+        <w:t>th</w:t>
+      </w:r>
+      <w:r>
+        <w:rPr>
+          <w:lang w:val="en-US"/>
+        </w:rPr>
+        <w:t xml:space="preserve"> of May 2012, which was at the end of the academic year 2011/2012. Registering the academic year 2014/2015 would qualify me to start my actual third year of the PhD.</w:t>
+      </w:r>
+    </w:p>
+    <w:p>
+      <w:pPr>
+        <w:rPr>
+          <w:lang w:val="en-US"/>
+        </w:rPr>
+      </w:pPr>
+      <w:r>
+        <w:rPr>
+          <w:lang w:val="en-US"/>
+        </w:rPr>
+        <w:t>I am expecting to finish on time with a planned defense dat</w:t>
+      </w:r>
+      <w:r>
+        <w:rPr>
+          <w:lang w:val="en-US"/>
+        </w:rPr>
+        <w:t>e</w:t>
+      </w:r>
+      <w:r>
+        <w:rPr>
+          <w:lang w:val="en-US"/>
+        </w:rPr>
+        <w:t xml:space="preserve"> in June 2015.</w:t>
+      </w:r>
+    </w:p>
+    <w:p>
+      <w:pPr>
+        <w:rPr>
+          <w:lang w:val="en-US"/>
+        </w:rPr>
+      </w:pPr>
+      <w:r>
+        <w:rPr>
+          <w:lang w:val="en-US"/>
+        </w:rPr>
+        <w:t>I would appreciate you granting me this extension.</w:t>
+      </w:r>
+    </w:p>
+    <w:p>
+      <w:pPr>
+        <w:rPr>
+          <w:lang w:val="en-US"/>
+        </w:rPr>
+      </w:pPr>
+    </w:p>
+    <w:p>
+      <w:pPr>
+        <w:rPr>
+          <w:lang w:val="en-US"/>
+        </w:rPr>
+      </w:pPr>
+      <w:r>
+        <w:rPr>
+          <w:lang w:val="en-US"/>
+        </w:rPr>
+        <w:t>A</w:t>
+      </w:r>
+      <w:r>
+        <w:rPr>
+          <w:lang w:val="en-US"/>
+        </w:rPr>
+        <w:t xml:space="preserve">hmad </w:t>
+      </w:r>
+      <w:proofErr w:type="spellStart"/>
+      <w:r>
+        <w:rPr>
+          <w:lang w:val="en-US"/>
+        </w:rPr>
+        <w:t>Assaf</w:t>
+      </w:r>
+      <w:proofErr w:type="spellEnd"/>
+    </w:p>
     <w:sectPr>
       <w:pgSz w:w="11906" w:h="16838"/>
-      <w:pgMar w:top="1417" w:right="1417" w:bottom="1417" w:left="1417" w:header="720" w:footer="720" w:gutter="0"/>
+      <w:pgMar w:top="245" w:right="1080" w:bottom="1440" w:left="1080" w:header="720" w:footer="720" w:gutter="0"/>
       <w:cols w:space="720"/>
       <w:docGrid w:linePitch="360"/>
     </w:sectPr>
@@ -319,6 +505,52 @@
     <w:semiHidden/>
     <w:unhideWhenUsed/>
   </w:style>
+  <w:style w:type="paragraph" w:customStyle="1" w:styleId="Default">
+    <w:name w:val="Default"/>
+    <w:rsid w:val="00704F7B"/>
+    <w:pPr>
+      <w:autoSpaceDE w:val="0"/>
+      <w:autoSpaceDN w:val="0"/>
+      <w:adjustRightInd w:val="0"/>
+      <w:spacing w:after="0" w:line="240" w:lineRule="auto"/>
+    </w:pPr>
+    <w:rPr>
+      <w:rFonts w:ascii="Times New Roman" w:hAnsi="Times New Roman" w:cs="Times New Roman"/>
+      <w:color w:val="000000"/>
+      <w:sz w:val="24"/>
+      <w:szCs w:val="24"/>
+    </w:rPr>
+  </w:style>
+  <w:style w:type="paragraph" w:styleId="BalloonText">
+    <w:name w:val="Balloon Text"/>
+    <w:basedOn w:val="Normal"/>
+    <w:link w:val="BalloonTextChar"/>
+    <w:uiPriority w:val="99"/>
+    <w:semiHidden/>
+    <w:unhideWhenUsed/>
+    <w:rsid w:val="00FD126B"/>
+    <w:pPr>
+      <w:spacing w:after="0" w:line="240" w:lineRule="auto"/>
+    </w:pPr>
+    <w:rPr>
+      <w:rFonts w:ascii="Tahoma" w:hAnsi="Tahoma" w:cs="Tahoma"/>
+      <w:sz w:val="16"/>
+      <w:szCs w:val="16"/>
+    </w:rPr>
+  </w:style>
+  <w:style w:type="character" w:customStyle="1" w:styleId="BalloonTextChar">
+    <w:name w:val="Balloon Text Char"/>
+    <w:basedOn w:val="DefaultParagraphFont"/>
+    <w:link w:val="BalloonText"/>
+    <w:uiPriority w:val="99"/>
+    <w:semiHidden/>
+    <w:rsid w:val="00FD126B"/>
+    <w:rPr>
+      <w:rFonts w:ascii="Tahoma" w:hAnsi="Tahoma" w:cs="Tahoma"/>
+      <w:sz w:val="16"/>
+      <w:szCs w:val="16"/>
+    </w:rPr>
+  </w:style>
 </w:styles>
 </file>
 
@@ -508,6 +740,52 @@
     <w:uiPriority w:val="99"/>
     <w:semiHidden/>
     <w:unhideWhenUsed/>
+  </w:style>
+  <w:style w:type="paragraph" w:customStyle="1" w:styleId="Default">
+    <w:name w:val="Default"/>
+    <w:rsid w:val="00704F7B"/>
+    <w:pPr>
+      <w:autoSpaceDE w:val="0"/>
+      <w:autoSpaceDN w:val="0"/>
+      <w:adjustRightInd w:val="0"/>
+      <w:spacing w:after="0" w:line="240" w:lineRule="auto"/>
+    </w:pPr>
+    <w:rPr>
+      <w:rFonts w:ascii="Times New Roman" w:hAnsi="Times New Roman" w:cs="Times New Roman"/>
+      <w:color w:val="000000"/>
+      <w:sz w:val="24"/>
+      <w:szCs w:val="24"/>
+    </w:rPr>
+  </w:style>
+  <w:style w:type="paragraph" w:styleId="BalloonText">
+    <w:name w:val="Balloon Text"/>
+    <w:basedOn w:val="Normal"/>
+    <w:link w:val="BalloonTextChar"/>
+    <w:uiPriority w:val="99"/>
+    <w:semiHidden/>
+    <w:unhideWhenUsed/>
+    <w:rsid w:val="00FD126B"/>
+    <w:pPr>
+      <w:spacing w:after="0" w:line="240" w:lineRule="auto"/>
+    </w:pPr>
+    <w:rPr>
+      <w:rFonts w:ascii="Tahoma" w:hAnsi="Tahoma" w:cs="Tahoma"/>
+      <w:sz w:val="16"/>
+      <w:szCs w:val="16"/>
+    </w:rPr>
+  </w:style>
+  <w:style w:type="character" w:customStyle="1" w:styleId="BalloonTextChar">
+    <w:name w:val="Balloon Text Char"/>
+    <w:basedOn w:val="DefaultParagraphFont"/>
+    <w:link w:val="BalloonText"/>
+    <w:uiPriority w:val="99"/>
+    <w:semiHidden/>
+    <w:rsid w:val="00FD126B"/>
+    <w:rPr>
+      <w:rFonts w:ascii="Tahoma" w:hAnsi="Tahoma" w:cs="Tahoma"/>
+      <w:sz w:val="16"/>
+      <w:szCs w:val="16"/>
+    </w:rPr>
   </w:style>
 </w:styles>
 </file>

</xml_diff>